<commit_message>
fixed Internet User Manual
</commit_message>
<xml_diff>
--- a/Documents/InternetUserManual.docx
+++ b/Documents/InternetUserManual.docx
@@ -632,6 +632,7 @@
                                     <w:dataBinding w:prefixMappings="xmlns:ns0='http://purl.org/dc/elements/1.1/' xmlns:ns1='http://schemas.openxmlformats.org/package/2006/metadata/core-properties' " w:xpath="/ns1:coreProperties[1]/ns0:title[1]" w:storeItemID="{6C3C8BC8-F283-45AE-878A-BAB7291924A1}"/>
                                     <w:text/>
                                   </w:sdtPr>
+                                  <w:sdtEndPr/>
                                   <w:sdtContent>
                                     <w:p>
                                       <w:pPr>
@@ -683,6 +684,7 @@
                                     <w:dataBinding w:prefixMappings="xmlns:ns0='http://purl.org/dc/elements/1.1/' xmlns:ns1='http://schemas.openxmlformats.org/package/2006/metadata/core-properties' " w:xpath="/ns1:coreProperties[1]/ns0:subject[1]" w:storeItemID="{6C3C8BC8-F283-45AE-878A-BAB7291924A1}"/>
                                     <w:text/>
                                   </w:sdtPr>
+                                  <w:sdtEndPr/>
                                   <w:sdtContent>
                                     <w:p>
                                       <w:pPr>
@@ -1006,128 +1008,81 @@
           <w:r>
             <w:fldChar w:fldCharType="separate"/>
           </w:r>
-          <w:bookmarkStart w:id="1" w:name="_GoBack"/>
-          <w:bookmarkEnd w:id="1"/>
-          <w:r>
-            <w:rPr>
-              <w:rStyle w:val="Hyperlink"/>
-              <w:noProof/>
-            </w:rPr>
-            <w:fldChar w:fldCharType="begin"/>
-          </w:r>
-          <w:r>
-            <w:rPr>
-              <w:rStyle w:val="Hyperlink"/>
-              <w:noProof/>
-            </w:rPr>
-            <w:instrText xml:space="preserve"> </w:instrText>
-          </w:r>
-          <w:r>
-            <w:rPr>
-              <w:noProof/>
-            </w:rPr>
-            <w:instrText>HYPERLINK \l "_Toc472769088"</w:instrText>
-          </w:r>
-          <w:r>
-            <w:rPr>
-              <w:rStyle w:val="Hyperlink"/>
-              <w:noProof/>
-            </w:rPr>
-            <w:instrText xml:space="preserve"> </w:instrText>
-          </w:r>
-          <w:r>
-            <w:rPr>
-              <w:rStyle w:val="Hyperlink"/>
-              <w:noProof/>
-            </w:rPr>
-          </w:r>
-          <w:r>
-            <w:rPr>
-              <w:rStyle w:val="Hyperlink"/>
-              <w:noProof/>
-            </w:rPr>
-            <w:fldChar w:fldCharType="separate"/>
-          </w:r>
-          <w:r>
-            <w:rPr>
-              <w:rStyle w:val="Hyperlink"/>
-              <w:noProof/>
-            </w:rPr>
-            <w:t>1</w:t>
-          </w:r>
-          <w:r>
-            <w:rPr>
-              <w:rFonts w:asciiTheme="minorHAnsi" w:hAnsiTheme="minorHAnsi" w:cstheme="minorBidi"/>
-              <w:b w:val="0"/>
-              <w:bCs w:val="0"/>
-              <w:caps w:val="0"/>
-              <w:noProof/>
-            </w:rPr>
-            <w:tab/>
-          </w:r>
-          <w:r>
-            <w:rPr>
-              <w:rStyle w:val="Hyperlink"/>
-              <w:noProof/>
-              <w:lang w:val="el-GR"/>
-            </w:rPr>
-            <w:t>Περιεχόμενα</w:t>
-          </w:r>
-          <w:r>
-            <w:rPr>
-              <w:noProof/>
-              <w:webHidden/>
-            </w:rPr>
-            <w:tab/>
-          </w:r>
-          <w:r>
-            <w:rPr>
-              <w:noProof/>
-              <w:webHidden/>
-            </w:rPr>
-            <w:fldChar w:fldCharType="begin"/>
-          </w:r>
-          <w:r>
-            <w:rPr>
-              <w:noProof/>
-              <w:webHidden/>
-            </w:rPr>
-            <w:instrText xml:space="preserve"> PAGEREF _Toc472769088 \h </w:instrText>
-          </w:r>
-          <w:r>
-            <w:rPr>
-              <w:noProof/>
-              <w:webHidden/>
-            </w:rPr>
-          </w:r>
-          <w:r>
-            <w:rPr>
-              <w:noProof/>
-              <w:webHidden/>
-            </w:rPr>
-            <w:fldChar w:fldCharType="separate"/>
-          </w:r>
-          <w:r>
-            <w:rPr>
-              <w:noProof/>
-              <w:webHidden/>
-            </w:rPr>
-            <w:t>1</w:t>
-          </w:r>
-          <w:r>
-            <w:rPr>
-              <w:noProof/>
-              <w:webHidden/>
-            </w:rPr>
-            <w:fldChar w:fldCharType="end"/>
-          </w:r>
-          <w:r>
-            <w:rPr>
-              <w:rStyle w:val="Hyperlink"/>
-              <w:noProof/>
-            </w:rPr>
-            <w:fldChar w:fldCharType="end"/>
-          </w:r>
+          <w:hyperlink w:anchor="_Toc472769088" w:history="1">
+            <w:r>
+              <w:rPr>
+                <w:rStyle w:val="Hyperlink"/>
+                <w:noProof/>
+              </w:rPr>
+              <w:t>1</w:t>
+            </w:r>
+            <w:r>
+              <w:rPr>
+                <w:rFonts w:asciiTheme="minorHAnsi" w:hAnsiTheme="minorHAnsi" w:cstheme="minorBidi"/>
+                <w:b w:val="0"/>
+                <w:bCs w:val="0"/>
+                <w:caps w:val="0"/>
+                <w:noProof/>
+              </w:rPr>
+              <w:tab/>
+            </w:r>
+            <w:r>
+              <w:rPr>
+                <w:rStyle w:val="Hyperlink"/>
+                <w:noProof/>
+                <w:lang w:val="el-GR"/>
+              </w:rPr>
+              <w:t>Περιεχόμενα</w:t>
+            </w:r>
+            <w:r>
+              <w:rPr>
+                <w:noProof/>
+                <w:webHidden/>
+              </w:rPr>
+              <w:tab/>
+            </w:r>
+            <w:r>
+              <w:rPr>
+                <w:noProof/>
+                <w:webHidden/>
+              </w:rPr>
+              <w:fldChar w:fldCharType="begin"/>
+            </w:r>
+            <w:r>
+              <w:rPr>
+                <w:noProof/>
+                <w:webHidden/>
+              </w:rPr>
+              <w:instrText xml:space="preserve"> PAGEREF _Toc472769088 \h </w:instrText>
+            </w:r>
+            <w:r>
+              <w:rPr>
+                <w:noProof/>
+                <w:webHidden/>
+              </w:rPr>
+            </w:r>
+            <w:r>
+              <w:rPr>
+                <w:noProof/>
+                <w:webHidden/>
+              </w:rPr>
+              <w:fldChar w:fldCharType="separate"/>
+            </w:r>
+            <w:r>
+              <w:rPr>
+                <w:noProof/>
+                <w:webHidden/>
+              </w:rPr>
+              <w:t>1</w:t>
+            </w:r>
+            <w:r>
+              <w:rPr>
+                <w:noProof/>
+                <w:webHidden/>
+              </w:rPr>
+              <w:fldChar w:fldCharType="end"/>
+            </w:r>
+          </w:hyperlink>
         </w:p>
         <w:p>
           <w:pPr>
@@ -2041,45 +1996,47 @@
           <w:lang w:val="el-GR"/>
         </w:rPr>
       </w:pPr>
-      <w:bookmarkStart w:id="2" w:name="_Toc472769089"/>
+      <w:bookmarkStart w:id="1" w:name="_Toc472769089"/>
       <w:r>
         <w:rPr>
           <w:lang w:val="el-GR"/>
         </w:rPr>
         <w:t xml:space="preserve">Οδηγίες για </w:t>
       </w:r>
+      <w:proofErr w:type="spellStart"/>
       <w:r>
         <w:rPr>
           <w:lang w:val="el-GR"/>
         </w:rPr>
         <w:t>Χρηστη</w:t>
       </w:r>
+      <w:bookmarkEnd w:id="1"/>
+      <w:proofErr w:type="spellEnd"/>
+    </w:p>
+    <w:p>
+      <w:pPr>
+        <w:pStyle w:val="Heading2"/>
+        <w:rPr>
+          <w:lang w:val="el-GR"/>
+        </w:rPr>
+      </w:pPr>
+      <w:bookmarkStart w:id="2" w:name="_Toc472769090"/>
+      <w:r>
+        <w:rPr>
+          <w:lang w:val="el-GR"/>
+        </w:rPr>
+        <w:t>Είσοδος στο σύστημα (</w:t>
+      </w:r>
+      <w:r>
+        <w:t>Login</w:t>
+      </w:r>
+      <w:r>
+        <w:rPr>
+          <w:lang w:val="el-GR"/>
+        </w:rPr>
+        <w:t>)</w:t>
+      </w:r>
       <w:bookmarkEnd w:id="2"/>
-    </w:p>
-    <w:p>
-      <w:pPr>
-        <w:pStyle w:val="Heading2"/>
-        <w:rPr>
-          <w:lang w:val="el-GR"/>
-        </w:rPr>
-      </w:pPr>
-      <w:bookmarkStart w:id="3" w:name="_Toc472769090"/>
-      <w:r>
-        <w:rPr>
-          <w:lang w:val="el-GR"/>
-        </w:rPr>
-        <w:t>Είσοδος στο σύστημα (</w:t>
-      </w:r>
-      <w:r>
-        <w:t>Login</w:t>
-      </w:r>
-      <w:r>
-        <w:rPr>
-          <w:lang w:val="el-GR"/>
-        </w:rPr>
-        <w:t>)</w:t>
-      </w:r>
-      <w:bookmarkEnd w:id="3"/>
     </w:p>
     <w:p>
       <w:pPr>
@@ -2261,10 +2218,23 @@
       <w:pPr>
         <w:pStyle w:val="Heading2"/>
       </w:pPr>
-      <w:bookmarkStart w:id="4" w:name="_Toc472769091"/>
+      <w:bookmarkStart w:id="3" w:name="_Toc472769091"/>
+      <w:proofErr w:type="spellStart"/>
       <w:r>
         <w:lastRenderedPageBreak/>
-        <w:t>Αρχική Σελίδα</w:t>
+        <w:t>Αρχική</w:t>
+      </w:r>
+      <w:proofErr w:type="spellEnd"/>
+      <w:r>
+        <w:t xml:space="preserve"> </w:t>
+      </w:r>
+      <w:proofErr w:type="spellStart"/>
+      <w:r>
+        <w:t>Σελίδ</w:t>
+      </w:r>
+      <w:proofErr w:type="spellEnd"/>
+      <w:r>
+        <w:t>α</w:t>
       </w:r>
       <w:r>
         <w:t xml:space="preserve"> (Home</w:t>
@@ -2272,7 +2242,7 @@
       <w:r>
         <w:t>)</w:t>
       </w:r>
-      <w:bookmarkEnd w:id="4"/>
+      <w:bookmarkEnd w:id="3"/>
     </w:p>
     <w:p>
       <w:pPr>
@@ -2708,7 +2678,7 @@
           <w:lang w:val="el-GR"/>
         </w:rPr>
       </w:pPr>
-      <w:bookmarkStart w:id="5" w:name="_Toc472769092"/>
+      <w:bookmarkStart w:id="4" w:name="_Toc472769092"/>
       <w:r>
         <w:rPr>
           <w:lang w:val="el-GR"/>
@@ -2738,7 +2708,14 @@
         <w:rPr>
           <w:lang w:val="el-GR"/>
         </w:rPr>
-        <w:t>Υπολογισμός τιμή</w:t>
+        <w:t xml:space="preserve">Υπολογισμός </w:t>
+      </w:r>
+      <w:proofErr w:type="spellStart"/>
+      <w:r>
+        <w:rPr>
+          <w:lang w:val="el-GR"/>
+        </w:rPr>
+        <w:t>τιμή</w:t>
       </w:r>
       <w:r>
         <w:rPr>
@@ -2746,7 +2723,8 @@
         </w:rPr>
         <w:t>σ</w:t>
       </w:r>
-      <w:bookmarkEnd w:id="5"/>
+      <w:bookmarkEnd w:id="4"/>
+      <w:proofErr w:type="spellEnd"/>
     </w:p>
     <w:p>
       <w:pPr>
@@ -2970,7 +2948,21 @@
         <w:rPr>
           <w:lang w:val="el-GR"/>
         </w:rPr>
-        <w:t>τα κυβικά του οχήματος του, τον τύπο ασφάλειας που επιθυμεί κτλ). Μπορεί επίσης να δει λεπτομέρειες για τα προγράμματα ασφάλειας</w:t>
+        <w:t xml:space="preserve">τα κυβικά του οχήματος του, τον τύπο ασφάλειας που επιθυμεί </w:t>
+      </w:r>
+      <w:proofErr w:type="spellStart"/>
+      <w:r>
+        <w:rPr>
+          <w:lang w:val="el-GR"/>
+        </w:rPr>
+        <w:t>κτλ</w:t>
+      </w:r>
+      <w:proofErr w:type="spellEnd"/>
+      <w:r>
+        <w:rPr>
+          <w:lang w:val="el-GR"/>
+        </w:rPr>
+        <w:t>). Μπορεί επίσης να δει λεπτομέρειες για τα προγράμματα ασφάλειας</w:t>
       </w:r>
       <w:r>
         <w:rPr>
@@ -3010,7 +3002,7 @@
           <w:lang w:val="el-GR"/>
         </w:rPr>
       </w:pPr>
-      <w:bookmarkStart w:id="6" w:name="_Toc472769093"/>
+      <w:bookmarkStart w:id="5" w:name="_Toc472769093"/>
       <w:r>
         <w:rPr>
           <w:lang w:val="el-GR"/>
@@ -3018,7 +3010,7 @@
         <w:lastRenderedPageBreak/>
         <w:t>Υπολογισμός τιμής και έκπτωσης</w:t>
       </w:r>
-      <w:bookmarkEnd w:id="6"/>
+      <w:bookmarkEnd w:id="5"/>
     </w:p>
     <w:p>
       <w:pPr>
@@ -3383,7 +3375,7 @@
           <w:lang w:val="el-GR"/>
         </w:rPr>
       </w:pPr>
-      <w:bookmarkStart w:id="7" w:name="_Toc472769094"/>
+      <w:bookmarkStart w:id="6" w:name="_Toc472769094"/>
       <w:r>
         <w:rPr>
           <w:lang w:val="el-GR"/>
@@ -3391,7 +3383,7 @@
         <w:lastRenderedPageBreak/>
         <w:t>Προβολή ασφαλειών πελάτη</w:t>
       </w:r>
-      <w:bookmarkEnd w:id="7"/>
+      <w:bookmarkEnd w:id="6"/>
     </w:p>
     <w:p>
       <w:pPr>
@@ -3676,15 +3668,27 @@
           <w:lang w:val="el-GR"/>
         </w:rPr>
       </w:pPr>
-      <w:bookmarkStart w:id="8" w:name="_Toc472769095"/>
+      <w:bookmarkStart w:id="7" w:name="_Toc472769095"/>
       <w:r>
         <w:rPr>
           <w:lang w:val="el-GR"/>
         </w:rPr>
         <w:lastRenderedPageBreak/>
-        <w:t>Προβολή στοιχείων ασφάλειας</w:t>
-      </w:r>
-      <w:bookmarkEnd w:id="8"/>
+        <w:t xml:space="preserve">Προβολή στοιχείων </w:t>
+      </w:r>
+      <w:r>
+        <w:rPr>
+          <w:lang w:val="el-GR"/>
+        </w:rPr>
+        <w:t xml:space="preserve">ενεργής </w:t>
+      </w:r>
+      <w:r>
+        <w:rPr>
+          <w:lang w:val="el-GR"/>
+        </w:rPr>
+        <w:t>ασφάλειας</w:t>
+      </w:r>
+      <w:bookmarkEnd w:id="7"/>
     </w:p>
     <w:p>
       <w:pPr>
@@ -3836,7 +3840,42 @@
           <w:vertAlign w:val="superscript"/>
           <w:lang w:val="el-GR"/>
         </w:rPr>
-        <w:t>(4</w:t>
+        <w:t>(4)</w:t>
+      </w:r>
+      <w:r>
+        <w:rPr>
+          <w:lang w:val="el-GR"/>
+        </w:rPr>
+        <w:t xml:space="preserve"> </w:t>
+      </w:r>
+      <w:r>
+        <w:rPr>
+          <w:lang w:val="el-GR"/>
+        </w:rPr>
+        <w:t xml:space="preserve">ο χρήστης μεταφέρεται στην οθόνη </w:t>
+      </w:r>
+      <w:r>
+        <w:rPr>
+          <w:rFonts w:cstheme="minorHAnsi"/>
+          <w:color w:val="000000"/>
+          <w:lang w:val="el-GR"/>
+        </w:rPr>
+        <w:t>αίτησης για αποζημίωση τρίτου σε περίπτωση που έχει προκαλέσει ατύχημα</w:t>
+      </w:r>
+      <w:r>
+        <w:rPr>
+          <w:rFonts w:cstheme="minorHAnsi"/>
+          <w:color w:val="000000"/>
+          <w:lang w:val="el-GR"/>
+        </w:rPr>
+        <w:t xml:space="preserve">. Πατώντας το κουμπί </w:t>
+      </w:r>
+      <w:r>
+        <w:rPr>
+          <w:rFonts w:cstheme="minorHAnsi"/>
+          <w:color w:val="000000"/>
+        </w:rPr>
+        <w:t>Print</w:t>
       </w:r>
       <w:r>
         <w:rPr>
@@ -3846,19 +3885,7 @@
           <w:vertAlign w:val="superscript"/>
           <w:lang w:val="el-GR"/>
         </w:rPr>
-        <w:t>)</w:t>
-      </w:r>
-      <w:r>
-        <w:rPr>
-          <w:lang w:val="el-GR"/>
-        </w:rPr>
-        <w:t xml:space="preserve"> </w:t>
-      </w:r>
-      <w:r>
-        <w:rPr>
-          <w:lang w:val="el-GR"/>
-        </w:rPr>
-        <w:t xml:space="preserve">ο χρήστης μεταφέρεται στην οθόνη </w:t>
+        <w:t>(5)</w:t>
       </w:r>
       <w:r>
         <w:rPr>
@@ -3866,7 +3893,7 @@
           <w:color w:val="000000"/>
           <w:lang w:val="el-GR"/>
         </w:rPr>
-        <w:t>αίτηση</w:t>
+        <w:t xml:space="preserve"> </w:t>
       </w:r>
       <w:r>
         <w:rPr>
@@ -3874,102 +3901,43 @@
           <w:color w:val="000000"/>
           <w:lang w:val="el-GR"/>
         </w:rPr>
-        <w:t>ς</w:t>
-      </w:r>
-      <w:r>
+        <w:t>μπορεί να εκτυπώσει τις πληροφορίες που αναγράφονται παραπάνω (στοιχεία ασφάλειας).</w:t>
+      </w:r>
+    </w:p>
+    <w:p>
+      <w:pPr>
         <w:rPr>
           <w:rFonts w:cstheme="minorHAnsi"/>
           <w:color w:val="000000"/>
           <w:lang w:val="el-GR"/>
         </w:rPr>
-        <w:t xml:space="preserve"> για αποζημίωση τρίτου σε περίπτωση που έχει προκαλέσει ατύχημα</w:t>
-      </w:r>
-      <w:r>
+      </w:pPr>
+    </w:p>
+    <w:p>
+      <w:pPr>
         <w:rPr>
           <w:rFonts w:cstheme="minorHAnsi"/>
           <w:color w:val="000000"/>
           <w:lang w:val="el-GR"/>
         </w:rPr>
-        <w:t xml:space="preserve">. Πατώντας το κουμπί </w:t>
-      </w:r>
-      <w:r>
+      </w:pPr>
+    </w:p>
+    <w:p>
+      <w:pPr>
         <w:rPr>
           <w:rFonts w:cstheme="minorHAnsi"/>
           <w:color w:val="000000"/>
-        </w:rPr>
-        <w:t>Print</w:t>
-      </w:r>
-      <w:r>
-        <w:rPr>
-          <w:b/>
-          <w:color w:val="FF0000"/>
-          <w:sz w:val="32"/>
-          <w:vertAlign w:val="superscript"/>
-          <w:lang w:val="el-GR"/>
-        </w:rPr>
-        <w:t>(5</w:t>
-      </w:r>
-      <w:r>
-        <w:rPr>
-          <w:b/>
-          <w:color w:val="FF0000"/>
-          <w:sz w:val="32"/>
-          <w:vertAlign w:val="superscript"/>
-          <w:lang w:val="el-GR"/>
-        </w:rPr>
-        <w:t>)</w:t>
-      </w:r>
-      <w:r>
+          <w:lang w:val="el-GR"/>
+        </w:rPr>
+      </w:pPr>
+    </w:p>
+    <w:p>
+      <w:pPr>
         <w:rPr>
           <w:rFonts w:cstheme="minorHAnsi"/>
           <w:color w:val="000000"/>
           <w:lang w:val="el-GR"/>
         </w:rPr>
-        <w:t xml:space="preserve"> </w:t>
-      </w:r>
-      <w:r>
-        <w:rPr>
-          <w:rFonts w:cstheme="minorHAnsi"/>
-          <w:color w:val="000000"/>
-          <w:lang w:val="el-GR"/>
-        </w:rPr>
-        <w:t>μπορεί να εκτυπώσει τις πληροφορίες που αναγράφονται παραπάνω (στοιχεία ασφάλειας).</w:t>
-      </w:r>
-    </w:p>
-    <w:p>
-      <w:pPr>
-        <w:rPr>
-          <w:rFonts w:cstheme="minorHAnsi"/>
-          <w:color w:val="000000"/>
-          <w:lang w:val="el-GR"/>
-        </w:rPr>
-      </w:pPr>
-    </w:p>
-    <w:p>
-      <w:pPr>
-        <w:rPr>
-          <w:rFonts w:cstheme="minorHAnsi"/>
-          <w:color w:val="000000"/>
-          <w:lang w:val="el-GR"/>
-        </w:rPr>
-      </w:pPr>
-    </w:p>
-    <w:p>
-      <w:pPr>
-        <w:rPr>
-          <w:rFonts w:cstheme="minorHAnsi"/>
-          <w:color w:val="000000"/>
-          <w:lang w:val="el-GR"/>
-        </w:rPr>
-      </w:pPr>
-    </w:p>
-    <w:p>
-      <w:pPr>
-        <w:rPr>
-          <w:rFonts w:cstheme="minorHAnsi"/>
-          <w:color w:val="000000"/>
-          <w:lang w:val="el-GR"/>
-        </w:rPr>
       </w:pPr>
     </w:p>
     <w:p>
@@ -3979,7 +3947,7 @@
           <w:lang w:val="el-GR"/>
         </w:rPr>
       </w:pPr>
-      <w:bookmarkStart w:id="9" w:name="_Toc472769096"/>
+      <w:bookmarkStart w:id="8" w:name="_Toc472769096"/>
       <w:r>
         <w:rPr>
           <w:lang w:val="el-GR"/>
@@ -3992,7 +3960,7 @@
         </w:rPr>
         <w:t>ρίτου</w:t>
       </w:r>
-      <w:bookmarkEnd w:id="9"/>
+      <w:bookmarkEnd w:id="8"/>
     </w:p>
     <w:p>
       <w:pPr>
@@ -4081,7 +4049,13 @@
           <w:vertAlign w:val="superscript"/>
           <w:lang w:val="el-GR"/>
         </w:rPr>
-        <w:t>(1</w:t>
+        <w:t>(1)</w:t>
+      </w:r>
+      <w:r>
+        <w:rPr>
+          <w:lang w:val="el-GR"/>
+        </w:rPr>
+        <w:t>, επιλέγοντας την φωτογραφία του ατυχήματος</w:t>
       </w:r>
       <w:r>
         <w:rPr>
@@ -4091,13 +4065,16 @@
           <w:vertAlign w:val="superscript"/>
           <w:lang w:val="el-GR"/>
         </w:rPr>
-        <w:t>)</w:t>
-      </w:r>
-      <w:r>
-        <w:rPr>
-          <w:lang w:val="el-GR"/>
-        </w:rPr>
-        <w:t>, επιλέγοντας την φωτογραφία του ατυχήματος</w:t>
+        <w:t>(2)</w:t>
+      </w:r>
+      <w:r>
+        <w:rPr>
+          <w:lang w:val="el-GR"/>
+        </w:rPr>
+        <w:t xml:space="preserve"> και πατώντας το κουμπί </w:t>
+      </w:r>
+      <w:r>
+        <w:t>Declare</w:t>
       </w:r>
       <w:r>
         <w:rPr>
@@ -4107,16 +4084,216 @@
           <w:vertAlign w:val="superscript"/>
           <w:lang w:val="el-GR"/>
         </w:rPr>
-        <w:t>(2)</w:t>
-      </w:r>
-      <w:r>
-        <w:rPr>
-          <w:lang w:val="el-GR"/>
-        </w:rPr>
-        <w:t xml:space="preserve"> και πατώντας το κουμπί </w:t>
-      </w:r>
-      <w:r>
-        <w:t>Declare</w:t>
+        <w:t>(3)</w:t>
+      </w:r>
+      <w:r>
+        <w:rPr>
+          <w:lang w:val="el-GR"/>
+        </w:rPr>
+        <w:t xml:space="preserve"> στέλνει την συγκεκριμένη αίτηση, η οποία εντός 24ώρου εγκρίνεται ή απορρίπτεται από την εταιρία.</w:t>
+      </w:r>
+    </w:p>
+    <w:p>
+      <w:pPr>
+        <w:tabs>
+          <w:tab w:val="left" w:pos="2445"/>
+        </w:tabs>
+        <w:rPr>
+          <w:lang w:val="el-GR"/>
+        </w:rPr>
+      </w:pPr>
+    </w:p>
+    <w:p>
+      <w:pPr>
+        <w:tabs>
+          <w:tab w:val="left" w:pos="2445"/>
+        </w:tabs>
+        <w:rPr>
+          <w:lang w:val="el-GR"/>
+        </w:rPr>
+      </w:pPr>
+    </w:p>
+    <w:p>
+      <w:pPr>
+        <w:tabs>
+          <w:tab w:val="left" w:pos="2445"/>
+        </w:tabs>
+        <w:rPr>
+          <w:lang w:val="el-GR"/>
+        </w:rPr>
+      </w:pPr>
+    </w:p>
+    <w:p>
+      <w:pPr>
+        <w:tabs>
+          <w:tab w:val="left" w:pos="2445"/>
+        </w:tabs>
+        <w:rPr>
+          <w:lang w:val="el-GR"/>
+        </w:rPr>
+      </w:pPr>
+    </w:p>
+    <w:p>
+      <w:pPr>
+        <w:tabs>
+          <w:tab w:val="left" w:pos="2445"/>
+        </w:tabs>
+        <w:rPr>
+          <w:lang w:val="el-GR"/>
+        </w:rPr>
+      </w:pPr>
+    </w:p>
+    <w:p>
+      <w:pPr>
+        <w:tabs>
+          <w:tab w:val="left" w:pos="2445"/>
+        </w:tabs>
+        <w:rPr>
+          <w:lang w:val="el-GR"/>
+        </w:rPr>
+      </w:pPr>
+    </w:p>
+    <w:p>
+      <w:pPr>
+        <w:tabs>
+          <w:tab w:val="left" w:pos="2445"/>
+        </w:tabs>
+        <w:rPr>
+          <w:lang w:val="el-GR"/>
+        </w:rPr>
+      </w:pPr>
+    </w:p>
+    <w:p>
+      <w:pPr>
+        <w:tabs>
+          <w:tab w:val="left" w:pos="2445"/>
+        </w:tabs>
+        <w:rPr>
+          <w:lang w:val="el-GR"/>
+        </w:rPr>
+      </w:pPr>
+    </w:p>
+    <w:p>
+      <w:pPr>
+        <w:tabs>
+          <w:tab w:val="left" w:pos="2445"/>
+        </w:tabs>
+        <w:rPr>
+          <w:lang w:val="el-GR"/>
+        </w:rPr>
+      </w:pPr>
+    </w:p>
+    <w:p>
+      <w:pPr>
+        <w:pStyle w:val="Heading3"/>
+        <w:rPr>
+          <w:lang w:val="el-GR"/>
+        </w:rPr>
+      </w:pPr>
+      <w:r>
+        <w:rPr>
+          <w:lang w:val="el-GR"/>
+        </w:rPr>
+        <w:lastRenderedPageBreak/>
+        <w:t>Προβολή στοιχείων ασφάλειας (όταν έχει λήξει)</w:t>
+      </w:r>
+    </w:p>
+    <w:p>
+      <w:pPr>
+        <w:rPr>
+          <w:lang w:val="el-GR"/>
+        </w:rPr>
+      </w:pPr>
+    </w:p>
+    <w:p>
+      <w:pPr>
+        <w:jc w:val="center"/>
+        <w:rPr>
+          <w:lang w:val="el-GR"/>
+        </w:rPr>
+      </w:pPr>
+      <w:r>
+        <w:rPr>
+          <w:noProof/>
+        </w:rPr>
+        <w:drawing>
+          <wp:inline distT="0" distB="0" distL="0" distR="0">
+            <wp:extent cx="5486400" cy="3868420"/>
+            <wp:effectExtent l="0" t="0" r="0" b="0"/>
+            <wp:docPr id="1" name="Picture 1"/>
+            <wp:cNvGraphicFramePr>
+              <a:graphicFrameLocks xmlns:a="http://schemas.openxmlformats.org/drawingml/2006/main" noChangeAspect="1"/>
+            </wp:cNvGraphicFramePr>
+            <a:graphic xmlns:a="http://schemas.openxmlformats.org/drawingml/2006/main">
+              <a:graphicData uri="http://schemas.openxmlformats.org/drawingml/2006/picture">
+                <pic:pic xmlns:pic="http://schemas.openxmlformats.org/drawingml/2006/picture">
+                  <pic:nvPicPr>
+                    <pic:cNvPr id="1" name="InternetInsuranceExpired-2.0.png"/>
+                    <pic:cNvPicPr/>
+                  </pic:nvPicPr>
+                  <pic:blipFill>
+                    <a:blip r:embed="rId16">
+                      <a:extLst>
+                        <a:ext uri="{28A0092B-C50C-407E-A947-70E740481C1C}">
+                          <a14:useLocalDpi xmlns:a14="http://schemas.microsoft.com/office/drawing/2010/main" val="0"/>
+                        </a:ext>
+                      </a:extLst>
+                    </a:blip>
+                    <a:stretch>
+                      <a:fillRect/>
+                    </a:stretch>
+                  </pic:blipFill>
+                  <pic:spPr>
+                    <a:xfrm>
+                      <a:off x="0" y="0"/>
+                      <a:ext cx="5486400" cy="3868420"/>
+                    </a:xfrm>
+                    <a:prstGeom prst="rect">
+                      <a:avLst/>
+                    </a:prstGeom>
+                  </pic:spPr>
+                </pic:pic>
+              </a:graphicData>
+            </a:graphic>
+          </wp:inline>
+        </w:drawing>
+      </w:r>
+    </w:p>
+    <w:p>
+      <w:pPr>
+        <w:tabs>
+          <w:tab w:val="left" w:pos="2445"/>
+        </w:tabs>
+        <w:rPr>
+          <w:lang w:val="el-GR"/>
+        </w:rPr>
+      </w:pPr>
+    </w:p>
+    <w:p>
+      <w:pPr>
+        <w:rPr>
+          <w:rFonts w:cstheme="minorHAnsi"/>
+          <w:color w:val="000000"/>
+          <w:lang w:val="el-GR"/>
+        </w:rPr>
+      </w:pPr>
+      <w:r>
+        <w:rPr>
+          <w:lang w:val="el-GR"/>
+        </w:rPr>
+        <w:t xml:space="preserve">Σε αυτήν την οθόνη εμφανίζονται </w:t>
+      </w:r>
+      <w:r>
+        <w:rPr>
+          <w:lang w:val="el-GR"/>
+        </w:rPr>
+        <w:t xml:space="preserve">πάλι </w:t>
+      </w:r>
+      <w:r>
+        <w:rPr>
+          <w:lang w:val="el-GR"/>
+        </w:rPr>
+        <w:t>στοιχεία του πελάτη</w:t>
       </w:r>
       <w:r>
         <w:rPr>
@@ -4126,7 +4303,13 @@
           <w:vertAlign w:val="superscript"/>
           <w:lang w:val="el-GR"/>
         </w:rPr>
-        <w:t>(3</w:t>
+        <w:t>(1)</w:t>
+      </w:r>
+      <w:r>
+        <w:rPr>
+          <w:lang w:val="el-GR"/>
+        </w:rPr>
+        <w:t xml:space="preserve"> , στοιχεία του οχήματος</w:t>
       </w:r>
       <w:r>
         <w:rPr>
@@ -4136,13 +4319,149 @@
           <w:vertAlign w:val="superscript"/>
           <w:lang w:val="el-GR"/>
         </w:rPr>
-        <w:t>)</w:t>
-      </w:r>
-      <w:r>
-        <w:rPr>
-          <w:lang w:val="el-GR"/>
-        </w:rPr>
-        <w:t xml:space="preserve"> στέλνει την συγκεκριμένη αίτηση, η οποία εντός 24ώρου εγκρίνεται ή απορρίπτεται από την εταιρία.</w:t>
+        <w:t>(2)</w:t>
+      </w:r>
+      <w:r>
+        <w:rPr>
+          <w:lang w:val="el-GR"/>
+        </w:rPr>
+        <w:t xml:space="preserve"> ,καθώς και τα στοιχεία της επιλεγμένης ασφάλειας</w:t>
+      </w:r>
+      <w:r>
+        <w:rPr>
+          <w:b/>
+          <w:color w:val="FF0000"/>
+          <w:sz w:val="32"/>
+          <w:vertAlign w:val="superscript"/>
+          <w:lang w:val="el-GR"/>
+        </w:rPr>
+        <w:t>(3)</w:t>
+      </w:r>
+      <w:r>
+        <w:rPr>
+          <w:lang w:val="el-GR"/>
+        </w:rPr>
+        <w:t xml:space="preserve">. </w:t>
+      </w:r>
+      <w:r>
+        <w:rPr>
+          <w:lang w:val="el-GR"/>
+        </w:rPr>
+        <w:t xml:space="preserve">Το μήνυμα </w:t>
+      </w:r>
+      <w:r>
+        <w:t>EXPIRED</w:t>
+      </w:r>
+      <w:r>
+        <w:rPr>
+          <w:b/>
+          <w:color w:val="FF0000"/>
+          <w:sz w:val="32"/>
+          <w:vertAlign w:val="superscript"/>
+          <w:lang w:val="el-GR"/>
+        </w:rPr>
+        <w:t>(5)</w:t>
+      </w:r>
+      <w:r>
+        <w:rPr>
+          <w:lang w:val="el-GR"/>
+        </w:rPr>
+        <w:t xml:space="preserve"> εμφανίζεται όταν το συμβόλαιο της ασφάλειας έχει λήξει. </w:t>
+      </w:r>
+      <w:r>
+        <w:rPr>
+          <w:lang w:val="el-GR"/>
+        </w:rPr>
+        <w:t xml:space="preserve">Πατώντας το κουμπί </w:t>
+      </w:r>
+      <w:r>
+        <w:t>Renew</w:t>
+      </w:r>
+      <w:r>
+        <w:rPr>
+          <w:lang w:val="el-GR"/>
+        </w:rPr>
+        <w:t xml:space="preserve"> </w:t>
+      </w:r>
+      <w:r>
+        <w:t>Insurance</w:t>
+      </w:r>
+      <w:r>
+        <w:rPr>
+          <w:b/>
+          <w:color w:val="FF0000"/>
+          <w:sz w:val="32"/>
+          <w:vertAlign w:val="superscript"/>
+          <w:lang w:val="el-GR"/>
+        </w:rPr>
+        <w:t>(4)</w:t>
+      </w:r>
+      <w:r>
+        <w:rPr>
+          <w:lang w:val="el-GR"/>
+        </w:rPr>
+        <w:t xml:space="preserve"> </w:t>
+      </w:r>
+      <w:r>
+        <w:rPr>
+          <w:lang w:val="el-GR"/>
+        </w:rPr>
+        <w:t xml:space="preserve">ο χρήστης μεταφέρεται στην οθόνη </w:t>
+      </w:r>
+      <w:r>
+        <w:rPr>
+          <w:rFonts w:cstheme="minorHAnsi"/>
+          <w:color w:val="000000"/>
+          <w:lang w:val="el-GR"/>
+        </w:rPr>
+        <w:t xml:space="preserve">αίτησης για </w:t>
+      </w:r>
+      <w:r>
+        <w:rPr>
+          <w:rFonts w:cstheme="minorHAnsi"/>
+          <w:color w:val="000000"/>
+          <w:lang w:val="el-GR"/>
+        </w:rPr>
+        <w:t>ανανέωση συμβολαίου της ασφάλειας</w:t>
+      </w:r>
+      <w:r>
+        <w:rPr>
+          <w:rFonts w:cstheme="minorHAnsi"/>
+          <w:color w:val="000000"/>
+          <w:lang w:val="el-GR"/>
+        </w:rPr>
+        <w:t>.</w:t>
+      </w:r>
+      <w:r>
+        <w:rPr>
+          <w:rFonts w:cstheme="minorHAnsi"/>
+          <w:color w:val="000000"/>
+          <w:lang w:val="el-GR"/>
+        </w:rPr>
+        <w:t xml:space="preserve"> Πατώντας το κουμπί </w:t>
+      </w:r>
+      <w:r>
+        <w:rPr>
+          <w:rFonts w:cstheme="minorHAnsi"/>
+          <w:color w:val="000000"/>
+        </w:rPr>
+        <w:t>Print</w:t>
+      </w:r>
+      <w:r>
+        <w:rPr>
+          <w:rFonts w:cstheme="minorHAnsi"/>
+          <w:color w:val="000000"/>
+          <w:lang w:val="el-GR"/>
+        </w:rPr>
+        <w:t xml:space="preserve"> </w:t>
+      </w:r>
+      <w:r>
+        <w:rPr>
+          <w:rFonts w:cstheme="minorHAnsi"/>
+          <w:color w:val="000000"/>
+          <w:lang w:val="el-GR"/>
+        </w:rPr>
+        <w:t>μπορεί να εκτυπώσει τις πληροφορίες που αναγράφονται παραπάνω (στοιχεία ασφάλειας).</w:t>
       </w:r>
     </w:p>
     <w:p>
@@ -4227,6 +4546,88 @@
     </w:p>
     <w:p>
       <w:pPr>
+        <w:pStyle w:val="Heading3"/>
+        <w:rPr>
+          <w:lang w:val="el-GR"/>
+        </w:rPr>
+      </w:pPr>
+      <w:r>
+        <w:rPr>
+          <w:lang w:val="el-GR"/>
+        </w:rPr>
+        <w:lastRenderedPageBreak/>
+        <w:t>Α</w:t>
+      </w:r>
+      <w:r>
+        <w:rPr>
+          <w:lang w:val="el-GR"/>
+        </w:rPr>
+        <w:t>νανέωση συμβολαίου της ασφάλειας</w:t>
+      </w:r>
+    </w:p>
+    <w:p>
+      <w:pPr>
+        <w:rPr>
+          <w:lang w:val="el-GR"/>
+        </w:rPr>
+      </w:pPr>
+    </w:p>
+    <w:p>
+      <w:pPr>
+        <w:jc w:val="center"/>
+        <w:rPr>
+          <w:lang w:val="el-GR"/>
+        </w:rPr>
+      </w:pPr>
+      <w:r>
+        <w:rPr>
+          <w:noProof/>
+        </w:rPr>
+        <w:drawing>
+          <wp:inline distT="0" distB="0" distL="0" distR="0">
+            <wp:extent cx="5486400" cy="3364230"/>
+            <wp:effectExtent l="0" t="0" r="0" b="7620"/>
+            <wp:docPr id="2" name="Picture 2"/>
+            <wp:cNvGraphicFramePr>
+              <a:graphicFrameLocks xmlns:a="http://schemas.openxmlformats.org/drawingml/2006/main" noChangeAspect="1"/>
+            </wp:cNvGraphicFramePr>
+            <a:graphic xmlns:a="http://schemas.openxmlformats.org/drawingml/2006/main">
+              <a:graphicData uri="http://schemas.openxmlformats.org/drawingml/2006/picture">
+                <pic:pic xmlns:pic="http://schemas.openxmlformats.org/drawingml/2006/picture">
+                  <pic:nvPicPr>
+                    <pic:cNvPr id="2" name="InternetInsurRenew-2.0.png"/>
+                    <pic:cNvPicPr/>
+                  </pic:nvPicPr>
+                  <pic:blipFill>
+                    <a:blip r:embed="rId17">
+                      <a:extLst>
+                        <a:ext uri="{28A0092B-C50C-407E-A947-70E740481C1C}">
+                          <a14:useLocalDpi xmlns:a14="http://schemas.microsoft.com/office/drawing/2010/main" val="0"/>
+                        </a:ext>
+                      </a:extLst>
+                    </a:blip>
+                    <a:stretch>
+                      <a:fillRect/>
+                    </a:stretch>
+                  </pic:blipFill>
+                  <pic:spPr>
+                    <a:xfrm>
+                      <a:off x="0" y="0"/>
+                      <a:ext cx="5486400" cy="3364230"/>
+                    </a:xfrm>
+                    <a:prstGeom prst="rect">
+                      <a:avLst/>
+                    </a:prstGeom>
+                  </pic:spPr>
+                </pic:pic>
+              </a:graphicData>
+            </a:graphic>
+          </wp:inline>
+        </w:drawing>
+      </w:r>
+    </w:p>
+    <w:p>
+      <w:pPr>
         <w:tabs>
           <w:tab w:val="left" w:pos="2445"/>
         </w:tabs>
@@ -4234,6 +4635,143 @@
           <w:lang w:val="el-GR"/>
         </w:rPr>
       </w:pPr>
+      <w:r>
+        <w:rPr>
+          <w:lang w:val="el-GR"/>
+        </w:rPr>
+        <w:t>Στην οθόνη εμφανίζονται στοιχεία του πελάτη</w:t>
+      </w:r>
+      <w:r>
+        <w:rPr>
+          <w:b/>
+          <w:color w:val="FF0000"/>
+          <w:sz w:val="32"/>
+          <w:vertAlign w:val="superscript"/>
+          <w:lang w:val="el-GR"/>
+        </w:rPr>
+        <w:t>(1</w:t>
+      </w:r>
+      <w:r>
+        <w:rPr>
+          <w:b/>
+          <w:color w:val="FF0000"/>
+          <w:sz w:val="32"/>
+          <w:vertAlign w:val="superscript"/>
+          <w:lang w:val="el-GR"/>
+        </w:rPr>
+        <w:t>)</w:t>
+      </w:r>
+      <w:r>
+        <w:rPr>
+          <w:lang w:val="el-GR"/>
+        </w:rPr>
+        <w:t>, στοιχεία του οχήματος</w:t>
+      </w:r>
+      <w:r>
+        <w:rPr>
+          <w:b/>
+          <w:color w:val="FF0000"/>
+          <w:sz w:val="32"/>
+          <w:vertAlign w:val="superscript"/>
+          <w:lang w:val="el-GR"/>
+        </w:rPr>
+        <w:t>(2</w:t>
+      </w:r>
+      <w:r>
+        <w:rPr>
+          <w:b/>
+          <w:color w:val="FF0000"/>
+          <w:sz w:val="32"/>
+          <w:vertAlign w:val="superscript"/>
+          <w:lang w:val="el-GR"/>
+        </w:rPr>
+        <w:t>)</w:t>
+      </w:r>
+      <w:r>
+        <w:rPr>
+          <w:lang w:val="el-GR"/>
+        </w:rPr>
+        <w:t>. Για την ανανέωση της ασφάλειας ο χρήστης πρέπει να συμπληρώσει την φόρμα</w:t>
+      </w:r>
+      <w:r>
+        <w:rPr>
+          <w:b/>
+          <w:color w:val="FF0000"/>
+          <w:sz w:val="32"/>
+          <w:vertAlign w:val="superscript"/>
+          <w:lang w:val="el-GR"/>
+        </w:rPr>
+        <w:t>(3</w:t>
+      </w:r>
+      <w:r>
+        <w:rPr>
+          <w:b/>
+          <w:color w:val="FF0000"/>
+          <w:sz w:val="32"/>
+          <w:vertAlign w:val="superscript"/>
+          <w:lang w:val="el-GR"/>
+        </w:rPr>
+        <w:t>)</w:t>
+      </w:r>
+      <w:r>
+        <w:rPr>
+          <w:lang w:val="el-GR"/>
+        </w:rPr>
+        <w:t xml:space="preserve"> που δίνεται με τα κατάλληλα στοιχεία(τύπος ασφάλειας, διάρκεια, οδηγός κάτω των 23) και να πατήσει το κουμπί  </w:t>
+      </w:r>
+      <w:r>
+        <w:t>Confirm</w:t>
+      </w:r>
+      <w:r>
+        <w:rPr>
+          <w:b/>
+          <w:color w:val="FF0000"/>
+          <w:sz w:val="32"/>
+          <w:vertAlign w:val="superscript"/>
+          <w:lang w:val="el-GR"/>
+        </w:rPr>
+        <w:t>(4</w:t>
+      </w:r>
+      <w:r>
+        <w:rPr>
+          <w:b/>
+          <w:color w:val="FF0000"/>
+          <w:sz w:val="32"/>
+          <w:vertAlign w:val="superscript"/>
+          <w:lang w:val="el-GR"/>
+        </w:rPr>
+        <w:t>)</w:t>
+      </w:r>
+      <w:r>
+        <w:rPr>
+          <w:lang w:val="el-GR"/>
+        </w:rPr>
+        <w:t xml:space="preserve"> </w:t>
+      </w:r>
+      <w:r>
+        <w:rPr>
+          <w:lang w:val="el-GR"/>
+        </w:rPr>
+        <w:t xml:space="preserve">για να μεταφερθεί στην </w:t>
+      </w:r>
+      <w:r>
+        <w:rPr>
+          <w:lang w:val="el-GR"/>
+        </w:rPr>
+        <w:t>ανασκ</w:t>
+      </w:r>
+      <w:r>
+        <w:rPr>
+          <w:lang w:val="el-GR"/>
+        </w:rPr>
+        <w:t>όπηση</w:t>
+      </w:r>
+      <w:r>
+        <w:rPr>
+          <w:lang w:val="el-GR"/>
+        </w:rPr>
+        <w:t xml:space="preserve"> της ασφάλειας.</w:t>
+      </w:r>
     </w:p>
     <w:p>
       <w:pPr>
@@ -4257,16 +4795,692 @@
     </w:p>
     <w:p>
       <w:pPr>
+        <w:tabs>
+          <w:tab w:val="left" w:pos="2445"/>
+        </w:tabs>
+        <w:rPr>
+          <w:lang w:val="el-GR"/>
+        </w:rPr>
+      </w:pPr>
+    </w:p>
+    <w:p>
+      <w:pPr>
+        <w:tabs>
+          <w:tab w:val="left" w:pos="2445"/>
+        </w:tabs>
+        <w:rPr>
+          <w:lang w:val="el-GR"/>
+        </w:rPr>
+      </w:pPr>
+    </w:p>
+    <w:p>
+      <w:pPr>
+        <w:tabs>
+          <w:tab w:val="left" w:pos="2445"/>
+        </w:tabs>
+        <w:rPr>
+          <w:lang w:val="el-GR"/>
+        </w:rPr>
+      </w:pPr>
+    </w:p>
+    <w:p>
+      <w:pPr>
+        <w:tabs>
+          <w:tab w:val="left" w:pos="2445"/>
+        </w:tabs>
+        <w:rPr>
+          <w:lang w:val="el-GR"/>
+        </w:rPr>
+      </w:pPr>
+    </w:p>
+    <w:p>
+      <w:pPr>
+        <w:tabs>
+          <w:tab w:val="left" w:pos="2445"/>
+        </w:tabs>
+        <w:rPr>
+          <w:lang w:val="el-GR"/>
+        </w:rPr>
+      </w:pPr>
+    </w:p>
+    <w:p>
+      <w:pPr>
+        <w:tabs>
+          <w:tab w:val="left" w:pos="2445"/>
+        </w:tabs>
+        <w:rPr>
+          <w:lang w:val="el-GR"/>
+        </w:rPr>
+      </w:pPr>
+    </w:p>
+    <w:p>
+      <w:pPr>
+        <w:tabs>
+          <w:tab w:val="left" w:pos="2445"/>
+        </w:tabs>
+        <w:rPr>
+          <w:lang w:val="el-GR"/>
+        </w:rPr>
+      </w:pPr>
+    </w:p>
+    <w:p>
+      <w:pPr>
+        <w:tabs>
+          <w:tab w:val="left" w:pos="2445"/>
+        </w:tabs>
+        <w:rPr>
+          <w:lang w:val="el-GR"/>
+        </w:rPr>
+      </w:pPr>
+    </w:p>
+    <w:p>
+      <w:pPr>
+        <w:tabs>
+          <w:tab w:val="left" w:pos="2445"/>
+        </w:tabs>
+        <w:rPr>
+          <w:lang w:val="el-GR"/>
+        </w:rPr>
+      </w:pPr>
+    </w:p>
+    <w:p>
+      <w:pPr>
         <w:pStyle w:val="Heading3"/>
         <w:rPr>
           <w:lang w:val="el-GR"/>
         </w:rPr>
       </w:pPr>
+      <w:r>
+        <w:rPr>
+          <w:lang w:val="el-GR"/>
+        </w:rPr>
+        <w:lastRenderedPageBreak/>
+        <w:t>Ανασκόπηση Ασφάλειας</w:t>
+      </w:r>
+    </w:p>
+    <w:p>
+      <w:pPr>
+        <w:rPr>
+          <w:lang w:val="el-GR"/>
+        </w:rPr>
+      </w:pPr>
+    </w:p>
+    <w:p>
+      <w:pPr>
+        <w:jc w:val="center"/>
+        <w:rPr>
+          <w:lang w:val="el-GR"/>
+        </w:rPr>
+      </w:pPr>
+      <w:r>
+        <w:rPr>
+          <w:noProof/>
+        </w:rPr>
+        <w:drawing>
+          <wp:inline distT="0" distB="0" distL="0" distR="0">
+            <wp:extent cx="5486400" cy="3486150"/>
+            <wp:effectExtent l="0" t="0" r="0" b="0"/>
+            <wp:docPr id="4" name="Picture 4"/>
+            <wp:cNvGraphicFramePr>
+              <a:graphicFrameLocks xmlns:a="http://schemas.openxmlformats.org/drawingml/2006/main" noChangeAspect="1"/>
+            </wp:cNvGraphicFramePr>
+            <a:graphic xmlns:a="http://schemas.openxmlformats.org/drawingml/2006/main">
+              <a:graphicData uri="http://schemas.openxmlformats.org/drawingml/2006/picture">
+                <pic:pic xmlns:pic="http://schemas.openxmlformats.org/drawingml/2006/picture">
+                  <pic:nvPicPr>
+                    <pic:cNvPr id="4" name="InternetInsurRenewForm-2.0.png"/>
+                    <pic:cNvPicPr/>
+                  </pic:nvPicPr>
+                  <pic:blipFill>
+                    <a:blip r:embed="rId18">
+                      <a:extLst>
+                        <a:ext uri="{28A0092B-C50C-407E-A947-70E740481C1C}">
+                          <a14:useLocalDpi xmlns:a14="http://schemas.microsoft.com/office/drawing/2010/main" val="0"/>
+                        </a:ext>
+                      </a:extLst>
+                    </a:blip>
+                    <a:stretch>
+                      <a:fillRect/>
+                    </a:stretch>
+                  </pic:blipFill>
+                  <pic:spPr>
+                    <a:xfrm>
+                      <a:off x="0" y="0"/>
+                      <a:ext cx="5486400" cy="3486150"/>
+                    </a:xfrm>
+                    <a:prstGeom prst="rect">
+                      <a:avLst/>
+                    </a:prstGeom>
+                  </pic:spPr>
+                </pic:pic>
+              </a:graphicData>
+            </a:graphic>
+          </wp:inline>
+        </w:drawing>
+      </w:r>
+    </w:p>
+    <w:p>
+      <w:pPr>
+        <w:tabs>
+          <w:tab w:val="left" w:pos="2445"/>
+        </w:tabs>
+        <w:rPr>
+          <w:lang w:val="el-GR"/>
+        </w:rPr>
+      </w:pPr>
+    </w:p>
+    <w:p>
+      <w:pPr>
+        <w:tabs>
+          <w:tab w:val="left" w:pos="2445"/>
+        </w:tabs>
+        <w:rPr>
+          <w:lang w:val="el-GR"/>
+        </w:rPr>
+      </w:pPr>
+      <w:r>
+        <w:rPr>
+          <w:lang w:val="el-GR"/>
+        </w:rPr>
+        <w:t>Μετά την συμπλήρωση των στοιχείων της ασφάλειας ο χρήστης μπορεί να κάνει ανασκόπηση των λεπτομερειών της</w:t>
+      </w:r>
+      <w:r>
+        <w:rPr>
+          <w:b/>
+          <w:color w:val="FF0000"/>
+          <w:sz w:val="32"/>
+          <w:vertAlign w:val="superscript"/>
+          <w:lang w:val="el-GR"/>
+        </w:rPr>
+        <w:t>(1)</w:t>
+      </w:r>
+      <w:r>
+        <w:rPr>
+          <w:lang w:val="el-GR"/>
+        </w:rPr>
+        <w:t xml:space="preserve"> και αν το επιθυμεί να προχωρήσει στην πληρωμή της ασφάλειας πατώντας το κουμπί </w:t>
+      </w:r>
+      <w:r>
+        <w:t>Proceed</w:t>
+      </w:r>
+      <w:r>
+        <w:rPr>
+          <w:lang w:val="el-GR"/>
+        </w:rPr>
+        <w:t xml:space="preserve"> </w:t>
+      </w:r>
+      <w:r>
+        <w:t>to</w:t>
+      </w:r>
+      <w:r>
+        <w:rPr>
+          <w:lang w:val="el-GR"/>
+        </w:rPr>
+        <w:t xml:space="preserve"> </w:t>
+      </w:r>
+      <w:r>
+        <w:t>Payment</w:t>
+      </w:r>
+      <w:r>
+        <w:rPr>
+          <w:b/>
+          <w:color w:val="FF0000"/>
+          <w:sz w:val="32"/>
+          <w:vertAlign w:val="superscript"/>
+          <w:lang w:val="el-GR"/>
+        </w:rPr>
+        <w:t>(2</w:t>
+      </w:r>
+      <w:r>
+        <w:rPr>
+          <w:b/>
+          <w:color w:val="FF0000"/>
+          <w:sz w:val="32"/>
+          <w:vertAlign w:val="superscript"/>
+          <w:lang w:val="el-GR"/>
+        </w:rPr>
+        <w:t>)</w:t>
+      </w:r>
+      <w:r>
+        <w:rPr>
+          <w:lang w:val="el-GR"/>
+        </w:rPr>
+        <w:t>.</w:t>
+      </w:r>
+    </w:p>
+    <w:p>
+      <w:pPr>
+        <w:tabs>
+          <w:tab w:val="left" w:pos="2445"/>
+        </w:tabs>
+        <w:rPr>
+          <w:lang w:val="el-GR"/>
+        </w:rPr>
+      </w:pPr>
+    </w:p>
+    <w:p>
+      <w:pPr>
+        <w:tabs>
+          <w:tab w:val="left" w:pos="2445"/>
+        </w:tabs>
+        <w:rPr>
+          <w:lang w:val="el-GR"/>
+        </w:rPr>
+      </w:pPr>
+    </w:p>
+    <w:p>
+      <w:pPr>
+        <w:tabs>
+          <w:tab w:val="left" w:pos="2445"/>
+        </w:tabs>
+        <w:rPr>
+          <w:lang w:val="el-GR"/>
+        </w:rPr>
+      </w:pPr>
+    </w:p>
+    <w:p>
+      <w:pPr>
+        <w:tabs>
+          <w:tab w:val="left" w:pos="2445"/>
+        </w:tabs>
+        <w:rPr>
+          <w:lang w:val="el-GR"/>
+        </w:rPr>
+      </w:pPr>
+    </w:p>
+    <w:p>
+      <w:pPr>
+        <w:tabs>
+          <w:tab w:val="left" w:pos="2445"/>
+        </w:tabs>
+        <w:rPr>
+          <w:lang w:val="el-GR"/>
+        </w:rPr>
+      </w:pPr>
+    </w:p>
+    <w:p>
+      <w:pPr>
+        <w:tabs>
+          <w:tab w:val="left" w:pos="2445"/>
+        </w:tabs>
+        <w:rPr>
+          <w:lang w:val="el-GR"/>
+        </w:rPr>
+      </w:pPr>
+    </w:p>
+    <w:p>
+      <w:pPr>
+        <w:tabs>
+          <w:tab w:val="left" w:pos="2445"/>
+        </w:tabs>
+        <w:rPr>
+          <w:lang w:val="el-GR"/>
+        </w:rPr>
+      </w:pPr>
+    </w:p>
+    <w:p>
+      <w:pPr>
+        <w:tabs>
+          <w:tab w:val="left" w:pos="2445"/>
+        </w:tabs>
+        <w:rPr>
+          <w:lang w:val="el-GR"/>
+        </w:rPr>
+      </w:pPr>
+    </w:p>
+    <w:p>
+      <w:pPr>
+        <w:tabs>
+          <w:tab w:val="left" w:pos="2445"/>
+        </w:tabs>
+        <w:rPr>
+          <w:lang w:val="el-GR"/>
+        </w:rPr>
+      </w:pPr>
+    </w:p>
+    <w:p>
+      <w:pPr>
+        <w:tabs>
+          <w:tab w:val="left" w:pos="2445"/>
+        </w:tabs>
+        <w:rPr>
+          <w:lang w:val="el-GR"/>
+        </w:rPr>
+      </w:pPr>
+    </w:p>
+    <w:p>
+      <w:pPr>
+        <w:tabs>
+          <w:tab w:val="left" w:pos="2445"/>
+        </w:tabs>
+        <w:rPr>
+          <w:lang w:val="el-GR"/>
+        </w:rPr>
+      </w:pPr>
+    </w:p>
+    <w:p>
+      <w:pPr>
+        <w:pStyle w:val="Heading3"/>
+        <w:rPr>
+          <w:lang w:val="el-GR"/>
+        </w:rPr>
+      </w:pPr>
+      <w:r>
+        <w:rPr>
+          <w:lang w:val="el-GR"/>
+        </w:rPr>
+        <w:lastRenderedPageBreak/>
+        <w:t>Πληρωμή ασφάλειας</w:t>
+      </w:r>
+    </w:p>
+    <w:p>
+      <w:pPr>
+        <w:tabs>
+          <w:tab w:val="left" w:pos="2445"/>
+        </w:tabs>
+        <w:rPr>
+          <w:lang w:val="el-GR"/>
+        </w:rPr>
+      </w:pPr>
+    </w:p>
+    <w:p>
+      <w:pPr>
+        <w:tabs>
+          <w:tab w:val="left" w:pos="2445"/>
+        </w:tabs>
+        <w:jc w:val="center"/>
+        <w:rPr>
+          <w:lang w:val="el-GR"/>
+        </w:rPr>
+      </w:pPr>
+      <w:r>
+        <w:rPr>
+          <w:noProof/>
+        </w:rPr>
+        <w:drawing>
+          <wp:inline distT="0" distB="0" distL="0" distR="0">
+            <wp:extent cx="5486400" cy="2945130"/>
+            <wp:effectExtent l="0" t="0" r="0" b="7620"/>
+            <wp:docPr id="3" name="Picture 3"/>
+            <wp:cNvGraphicFramePr>
+              <a:graphicFrameLocks xmlns:a="http://schemas.openxmlformats.org/drawingml/2006/main" noChangeAspect="1"/>
+            </wp:cNvGraphicFramePr>
+            <a:graphic xmlns:a="http://schemas.openxmlformats.org/drawingml/2006/main">
+              <a:graphicData uri="http://schemas.openxmlformats.org/drawingml/2006/picture">
+                <pic:pic xmlns:pic="http://schemas.openxmlformats.org/drawingml/2006/picture">
+                  <pic:nvPicPr>
+                    <pic:cNvPr id="3" name="InternetInsurPayForm-2.0.png"/>
+                    <pic:cNvPicPr/>
+                  </pic:nvPicPr>
+                  <pic:blipFill>
+                    <a:blip r:embed="rId19">
+                      <a:extLst>
+                        <a:ext uri="{28A0092B-C50C-407E-A947-70E740481C1C}">
+                          <a14:useLocalDpi xmlns:a14="http://schemas.microsoft.com/office/drawing/2010/main" val="0"/>
+                        </a:ext>
+                      </a:extLst>
+                    </a:blip>
+                    <a:stretch>
+                      <a:fillRect/>
+                    </a:stretch>
+                  </pic:blipFill>
+                  <pic:spPr>
+                    <a:xfrm>
+                      <a:off x="0" y="0"/>
+                      <a:ext cx="5486400" cy="2945130"/>
+                    </a:xfrm>
+                    <a:prstGeom prst="rect">
+                      <a:avLst/>
+                    </a:prstGeom>
+                  </pic:spPr>
+                </pic:pic>
+              </a:graphicData>
+            </a:graphic>
+          </wp:inline>
+        </w:drawing>
+      </w:r>
+    </w:p>
+    <w:p>
+      <w:pPr>
+        <w:tabs>
+          <w:tab w:val="left" w:pos="2445"/>
+        </w:tabs>
+        <w:jc w:val="center"/>
+        <w:rPr>
+          <w:lang w:val="el-GR"/>
+        </w:rPr>
+      </w:pPr>
+      <w:r>
+        <w:rPr>
+          <w:noProof/>
+        </w:rPr>
+        <w:drawing>
+          <wp:inline distT="0" distB="0" distL="0" distR="0">
+            <wp:extent cx="3991532" cy="1228896"/>
+            <wp:effectExtent l="0" t="0" r="9525" b="9525"/>
+            <wp:docPr id="7" name="Picture 7"/>
+            <wp:cNvGraphicFramePr>
+              <a:graphicFrameLocks xmlns:a="http://schemas.openxmlformats.org/drawingml/2006/main" noChangeAspect="1"/>
+            </wp:cNvGraphicFramePr>
+            <a:graphic xmlns:a="http://schemas.openxmlformats.org/drawingml/2006/main">
+              <a:graphicData uri="http://schemas.openxmlformats.org/drawingml/2006/picture">
+                <pic:pic xmlns:pic="http://schemas.openxmlformats.org/drawingml/2006/picture">
+                  <pic:nvPicPr>
+                    <pic:cNvPr id="7" name="InternetInsurPaymentCode-2.0.png"/>
+                    <pic:cNvPicPr/>
+                  </pic:nvPicPr>
+                  <pic:blipFill>
+                    <a:blip r:embed="rId20">
+                      <a:extLst>
+                        <a:ext uri="{28A0092B-C50C-407E-A947-70E740481C1C}">
+                          <a14:useLocalDpi xmlns:a14="http://schemas.microsoft.com/office/drawing/2010/main" val="0"/>
+                        </a:ext>
+                      </a:extLst>
+                    </a:blip>
+                    <a:stretch>
+                      <a:fillRect/>
+                    </a:stretch>
+                  </pic:blipFill>
+                  <pic:spPr>
+                    <a:xfrm>
+                      <a:off x="0" y="0"/>
+                      <a:ext cx="3991532" cy="1228896"/>
+                    </a:xfrm>
+                    <a:prstGeom prst="rect">
+                      <a:avLst/>
+                    </a:prstGeom>
+                  </pic:spPr>
+                </pic:pic>
+              </a:graphicData>
+            </a:graphic>
+          </wp:inline>
+        </w:drawing>
+      </w:r>
+    </w:p>
+    <w:p>
+      <w:pPr>
+        <w:tabs>
+          <w:tab w:val="left" w:pos="2445"/>
+        </w:tabs>
+      </w:pPr>
+      <w:r>
+        <w:rPr>
+          <w:lang w:val="el-GR"/>
+        </w:rPr>
+        <w:t>Συμπληρώνοντας τα στοιχεία της ασφάλειας προς ανανέωση, στον χρήστη, εμφανίζεται η παραπάνω φόρμα. Για την επιτυχή πληρωμή της ασφάλειας ο χρήστης θα πρέπει να συμπληρώσει τα ορθά στοιχεία της πιστωτικής του κάρτας</w:t>
+      </w:r>
+      <w:r>
+        <w:rPr>
+          <w:b/>
+          <w:color w:val="FF0000"/>
+          <w:sz w:val="32"/>
+          <w:vertAlign w:val="superscript"/>
+          <w:lang w:val="el-GR"/>
+        </w:rPr>
+        <w:t>(1)</w:t>
+      </w:r>
+      <w:r>
+        <w:rPr>
+          <w:lang w:val="el-GR"/>
+        </w:rPr>
+        <w:t xml:space="preserve"> και να πατήσει το κουμπί </w:t>
+      </w:r>
+      <w:r>
+        <w:t>Pay</w:t>
+      </w:r>
+      <w:r>
+        <w:rPr>
+          <w:lang w:val="el-GR"/>
+        </w:rPr>
+        <w:t xml:space="preserve"> </w:t>
+      </w:r>
+      <w:r>
+        <w:t>Now</w:t>
+      </w:r>
+      <w:r>
+        <w:rPr>
+          <w:b/>
+          <w:color w:val="FF0000"/>
+          <w:sz w:val="32"/>
+          <w:vertAlign w:val="superscript"/>
+          <w:lang w:val="el-GR"/>
+        </w:rPr>
+        <w:t>(2</w:t>
+      </w:r>
+      <w:r>
+        <w:rPr>
+          <w:b/>
+          <w:color w:val="FF0000"/>
+          <w:sz w:val="32"/>
+          <w:vertAlign w:val="superscript"/>
+          <w:lang w:val="el-GR"/>
+        </w:rPr>
+        <w:t>)</w:t>
+      </w:r>
+      <w:r>
+        <w:rPr>
+          <w:lang w:val="el-GR"/>
+        </w:rPr>
+        <w:t>.</w:t>
+      </w:r>
+      <w:r>
+        <w:rPr>
+          <w:lang w:val="el-GR"/>
+        </w:rPr>
+        <w:t xml:space="preserve"> Μόλις ολοκληρωθεί η πληρωμή εμφανίζεται στην οθόνη ο κωδικός πληρωμής της ασφάλειας</w:t>
+      </w:r>
+      <w:r>
+        <w:rPr>
+          <w:b/>
+          <w:color w:val="FF0000"/>
+          <w:sz w:val="32"/>
+          <w:vertAlign w:val="superscript"/>
+          <w:lang w:val="el-GR"/>
+        </w:rPr>
+        <w:t>(3</w:t>
+      </w:r>
+      <w:r>
+        <w:rPr>
+          <w:b/>
+          <w:color w:val="FF0000"/>
+          <w:sz w:val="32"/>
+          <w:vertAlign w:val="superscript"/>
+          <w:lang w:val="el-GR"/>
+        </w:rPr>
+        <w:t>)</w:t>
+      </w:r>
+      <w:r>
+        <w:rPr>
+          <w:lang w:val="el-GR"/>
+        </w:rPr>
+        <w:t>.</w:t>
+      </w:r>
+    </w:p>
+    <w:p>
+      <w:pPr>
+        <w:tabs>
+          <w:tab w:val="left" w:pos="2445"/>
+        </w:tabs>
+        <w:rPr>
+          <w:lang w:val="el-GR"/>
+        </w:rPr>
+      </w:pPr>
+    </w:p>
+    <w:p>
+      <w:pPr>
+        <w:tabs>
+          <w:tab w:val="left" w:pos="2445"/>
+        </w:tabs>
+        <w:rPr>
+          <w:lang w:val="el-GR"/>
+        </w:rPr>
+      </w:pPr>
+    </w:p>
+    <w:p>
+      <w:pPr>
+        <w:tabs>
+          <w:tab w:val="left" w:pos="2445"/>
+        </w:tabs>
+        <w:rPr>
+          <w:lang w:val="el-GR"/>
+        </w:rPr>
+      </w:pPr>
+    </w:p>
+    <w:p>
+      <w:pPr>
+        <w:tabs>
+          <w:tab w:val="left" w:pos="2445"/>
+        </w:tabs>
+        <w:rPr>
+          <w:lang w:val="el-GR"/>
+        </w:rPr>
+      </w:pPr>
+    </w:p>
+    <w:p>
+      <w:pPr>
+        <w:tabs>
+          <w:tab w:val="left" w:pos="2445"/>
+        </w:tabs>
+        <w:rPr>
+          <w:lang w:val="el-GR"/>
+        </w:rPr>
+      </w:pPr>
+    </w:p>
+    <w:p>
+      <w:pPr>
+        <w:tabs>
+          <w:tab w:val="left" w:pos="2445"/>
+        </w:tabs>
+        <w:rPr>
+          <w:lang w:val="el-GR"/>
+        </w:rPr>
+      </w:pPr>
+      <w:bookmarkStart w:id="9" w:name="_GoBack"/>
+      <w:bookmarkEnd w:id="9"/>
+    </w:p>
+    <w:p>
+      <w:pPr>
+        <w:tabs>
+          <w:tab w:val="left" w:pos="2445"/>
+        </w:tabs>
+        <w:rPr>
+          <w:lang w:val="el-GR"/>
+        </w:rPr>
+      </w:pPr>
+    </w:p>
+    <w:p>
+      <w:pPr>
+        <w:pStyle w:val="Heading3"/>
+        <w:rPr>
+          <w:lang w:val="el-GR"/>
+        </w:rPr>
+      </w:pPr>
       <w:bookmarkStart w:id="10" w:name="_Toc472769097"/>
       <w:r>
         <w:rPr>
           <w:lang w:val="el-GR"/>
         </w:rPr>
+        <w:lastRenderedPageBreak/>
         <w:t>Εκτύπωση Ασφάλειας</w:t>
       </w:r>
       <w:bookmarkEnd w:id="10"/>
@@ -4305,7 +5519,7 @@
                     <pic:cNvPicPr/>
                   </pic:nvPicPr>
                   <pic:blipFill>
-                    <a:blip r:embed="rId16">
+                    <a:blip r:embed="rId21">
                       <a:extLst>
                         <a:ext uri="{28A0092B-C50C-407E-A947-70E740481C1C}">
                           <a14:useLocalDpi xmlns:a14="http://schemas.microsoft.com/office/drawing/2010/main" val="0"/>
@@ -4389,7 +5603,37 @@
           <w:vertAlign w:val="superscript"/>
           <w:lang w:val="el-GR"/>
         </w:rPr>
-        <w:t>(2</w:t>
+        <w:t>(2)</w:t>
+      </w:r>
+      <w:r>
+        <w:rPr>
+          <w:lang w:val="el-GR"/>
+        </w:rPr>
+        <w:t xml:space="preserve"> </w:t>
+      </w:r>
+      <w:r>
+        <w:rPr>
+          <w:lang w:val="el-GR"/>
+        </w:rPr>
+        <w:t xml:space="preserve">ή να το παραλάβει στο </w:t>
+      </w:r>
+      <w:r>
+        <w:t>email</w:t>
+      </w:r>
+      <w:r>
+        <w:rPr>
+          <w:lang w:val="el-GR"/>
+        </w:rPr>
+        <w:t xml:space="preserve"> </w:t>
+      </w:r>
+      <w:r>
+        <w:rPr>
+          <w:lang w:val="el-GR"/>
+        </w:rPr>
+        <w:t xml:space="preserve">που θα συμπληρώσει πατώντας το κουμπί </w:t>
+      </w:r>
+      <w:r>
+        <w:t>Email</w:t>
       </w:r>
       <w:r>
         <w:rPr>
@@ -4399,57 +5643,7 @@
           <w:vertAlign w:val="superscript"/>
           <w:lang w:val="el-GR"/>
         </w:rPr>
-        <w:t>)</w:t>
-      </w:r>
-      <w:r>
-        <w:rPr>
-          <w:lang w:val="el-GR"/>
-        </w:rPr>
-        <w:t xml:space="preserve"> </w:t>
-      </w:r>
-      <w:r>
-        <w:rPr>
-          <w:lang w:val="el-GR"/>
-        </w:rPr>
-        <w:t xml:space="preserve">ή να το παραλάβει στο </w:t>
-      </w:r>
-      <w:r>
-        <w:t>email</w:t>
-      </w:r>
-      <w:r>
-        <w:rPr>
-          <w:lang w:val="el-GR"/>
-        </w:rPr>
-        <w:t xml:space="preserve"> </w:t>
-      </w:r>
-      <w:r>
-        <w:rPr>
-          <w:lang w:val="el-GR"/>
-        </w:rPr>
-        <w:t xml:space="preserve">που θα συμπληρώσει πατώντας το κουμπί </w:t>
-      </w:r>
-      <w:r>
-        <w:t>Email</w:t>
-      </w:r>
-      <w:r>
-        <w:rPr>
-          <w:b/>
-          <w:color w:val="FF0000"/>
-          <w:sz w:val="32"/>
-          <w:vertAlign w:val="superscript"/>
-          <w:lang w:val="el-GR"/>
-        </w:rPr>
-        <w:t>(3</w:t>
-      </w:r>
-      <w:r>
-        <w:rPr>
-          <w:b/>
-          <w:color w:val="FF0000"/>
-          <w:sz w:val="32"/>
-          <w:vertAlign w:val="superscript"/>
-          <w:lang w:val="el-GR"/>
-        </w:rPr>
-        <w:t>)</w:t>
+        <w:t>(3)</w:t>
       </w:r>
       <w:r>
         <w:rPr>
@@ -4474,7 +5668,7 @@
       </w:pPr>
     </w:p>
     <w:sectPr>
-      <w:footerReference w:type="default" r:id="rId17"/>
+      <w:footerReference w:type="default" r:id="rId22"/>
       <w:pgSz w:w="12240" w:h="15840"/>
       <w:pgMar w:top="1440" w:right="1800" w:bottom="1440" w:left="1800" w:header="720" w:footer="720" w:gutter="0"/>
       <w:pgNumType w:start="0"/>
@@ -4812,7 +6006,7 @@
                               <w:sz w:val="28"/>
                               <w:szCs w:val="28"/>
                             </w:rPr>
-                            <w:t>1</w:t>
+                            <w:t>12</w:t>
                           </w:r>
                           <w:r>
                             <w:rPr>
@@ -4889,7 +6083,7 @@
                         <w:sz w:val="28"/>
                         <w:szCs w:val="28"/>
                       </w:rPr>
-                      <w:t>1</w:t>
+                      <w:t>12</w:t>
                     </w:r>
                     <w:r>
                       <w:rPr>
@@ -7082,7 +8276,7 @@
 </file>
 
 <file path=customXml/itemProps2.xml><?xml version="1.0" encoding="utf-8"?>
-<ds:datastoreItem xmlns:ds="http://schemas.openxmlformats.org/officeDocument/2006/customXml" ds:itemID="{5A0C7047-F07B-4C10-86B7-3801FA5E5561}">
+<ds:datastoreItem xmlns:ds="http://schemas.openxmlformats.org/officeDocument/2006/customXml" ds:itemID="{E7A57976-D36C-4A18-BDB5-2B885E1C5699}">
   <ds:schemaRefs>
     <ds:schemaRef ds:uri="http://schemas.openxmlformats.org/officeDocument/2006/bibliography"/>
   </ds:schemaRefs>

</xml_diff>